<commit_message>
Update Monte Carlo Simulation.docx
</commit_message>
<xml_diff>
--- a/Monte Carlo Simulation/Monte Carlo Simulation.docx
+++ b/Monte Carlo Simulation/Monte Carlo Simulation.docx
@@ -228,19 +228,7 @@
         <w:pStyle w:val="NormalWeb"/>
       </w:pPr>
       <w:r>
-        <w:t xml:space="preserve">In this analysis, we calculate the prices of the </w:t>
-      </w:r>
-      <w:r>
-        <w:t>European</w:t>
-      </w:r>
-      <w:r>
-        <w:t xml:space="preserve"> call options and </w:t>
-      </w:r>
-      <w:r>
-        <w:t>European</w:t>
-      </w:r>
-      <w:r>
-        <w:t xml:space="preserve"> put options of the assets in our investment portfolio using Monte Carlo Simulations.</w:t>
+        <w:t>In this analysis, we calculate the prices of the European call options and European put options of the assets in our investment portfolio using Monte Carlo Simulations.</w:t>
       </w:r>
     </w:p>
     <w:p>
@@ -256,13 +244,7 @@
       </w:r>
       <w:proofErr w:type="gramEnd"/>
       <w:r>
-        <w:t xml:space="preserve"> possible values of factors that impact the outcomes of an event. The distributions of the factors are </w:t>
-      </w:r>
-      <w:r>
-        <w:t>defined,</w:t>
-      </w:r>
-      <w:r>
-        <w:t xml:space="preserve"> and the distribution of the outcomes is estimated with the simulated factor values. This process can be easily implemented with a few lines of codes or using existing packages.</w:t>
+        <w:t xml:space="preserve"> possible values of factors that impact the outcomes of an event. The distributions of the factors are defined, and the distribution of the outcomes is estimated with the simulated factor values. This process can be easily implemented with a few lines of codes or using existing packages.</w:t>
       </w:r>
     </w:p>
     <w:p>
@@ -634,15 +616,7 @@
           <w:sz w:val="24"/>
           <w:szCs w:val="24"/>
         </w:rPr>
-        <w:t xml:space="preserve"> </w:t>
-      </w:r>
-      <w:r>
-        <w:rPr>
-          <w:rFonts w:ascii="Times New Roman" w:eastAsia="Times New Roman" w:hAnsi="Times New Roman" w:cs="Times New Roman"/>
-          <w:sz w:val="24"/>
-          <w:szCs w:val="24"/>
-        </w:rPr>
-        <w:t xml:space="preserve">where </w:t>
+        <w:t xml:space="preserve"> where </w:t>
       </w:r>
       <m:oMath>
         <m:r>
@@ -714,23 +688,7 @@
           <w:sz w:val="24"/>
           <w:szCs w:val="24"/>
         </w:rPr>
-        <w:t xml:space="preserve"> is 0. It is impossible to get higher return without </w:t>
-      </w:r>
-      <w:r>
-        <w:rPr>
-          <w:rFonts w:ascii="Times New Roman" w:eastAsia="Times New Roman" w:hAnsi="Times New Roman" w:cs="Times New Roman"/>
-          <w:sz w:val="24"/>
-          <w:szCs w:val="24"/>
-        </w:rPr>
-        <w:t>additional</w:t>
-      </w:r>
-      <w:r>
-        <w:rPr>
-          <w:rFonts w:ascii="Times New Roman" w:eastAsia="Times New Roman" w:hAnsi="Times New Roman" w:cs="Times New Roman"/>
-          <w:sz w:val="24"/>
-          <w:szCs w:val="24"/>
-        </w:rPr>
-        <w:t xml:space="preserve"> risk (</w:t>
+        <w:t xml:space="preserve"> is 0. It is impossible to get higher return without additional risk (</w:t>
       </w:r>
       <m:oMath>
         <m:r>
@@ -756,10 +714,7 @@
         <w:pStyle w:val="NormalWeb"/>
       </w:pPr>
       <w:r>
-        <w:t>Our investment portfolio includes the following assets, with purchasing prices (close prices) from 9/16/2022. In this analysis, we will not include the U.S. 30 Year Treasury bonds in our calculation</w:t>
-      </w:r>
-      <w:r>
-        <w:t>.</w:t>
+        <w:t>Our investment portfolio includes the following assets, with purchasing prices (close prices) from 9/16/2022. In this analysis, we will not include the U.S. 30 Year Treasury bonds in our calculation.</w:t>
       </w:r>
     </w:p>
     <w:p>
@@ -5828,23 +5783,7 @@
           <w:sz w:val="24"/>
           <w:szCs w:val="24"/>
         </w:rPr>
-        <w:t>let's try to perform a simulation for 'ARLP' and see how the asset price is moving.</w:t>
-      </w:r>
-      <w:r>
-        <w:rPr>
-          <w:rFonts w:ascii="Times New Roman" w:hAnsi="Times New Roman" w:cs="Times New Roman"/>
-          <w:sz w:val="24"/>
-          <w:szCs w:val="24"/>
-        </w:rPr>
-        <w:t xml:space="preserve"> </w:t>
-      </w:r>
-      <w:r>
-        <w:rPr>
-          <w:rFonts w:ascii="Times New Roman" w:hAnsi="Times New Roman" w:cs="Times New Roman"/>
-          <w:sz w:val="24"/>
-          <w:szCs w:val="24"/>
-        </w:rPr>
-        <w:t>Below shows 1000 simulated movements of the asset price. We can see that the prices are centered at the starting price and very unlikely to move up by a lot.</w:t>
+        <w:t>let's try to perform a simulation for 'ARLP' and see how the asset price is moving. Below shows 1000 simulated movements of the asset price. We can see that the prices are centered at the starting price and very unlikely to move up by a lot.</w:t>
       </w:r>
     </w:p>
     <w:p>
@@ -5926,23 +5865,7 @@
           <w:sz w:val="24"/>
           <w:szCs w:val="24"/>
         </w:rPr>
-        <w:t>We can also check the distribution of the final prices. The distribution is log-normal which is consistent with the assumption of the Black-Schole</w:t>
-      </w:r>
-      <w:r>
-        <w:rPr>
-          <w:rFonts w:ascii="Times New Roman" w:hAnsi="Times New Roman" w:cs="Times New Roman"/>
-          <w:sz w:val="24"/>
-          <w:szCs w:val="24"/>
-        </w:rPr>
-        <w:t>s</w:t>
-      </w:r>
-      <w:r>
-        <w:rPr>
-          <w:rFonts w:ascii="Times New Roman" w:hAnsi="Times New Roman" w:cs="Times New Roman"/>
-          <w:sz w:val="24"/>
-          <w:szCs w:val="24"/>
-        </w:rPr>
-        <w:t xml:space="preserve"> model.</w:t>
+        <w:t>We can also check the distribution of the final prices. The distribution is log-normal which is consistent with the assumption of the Black-Scholes model.</w:t>
       </w:r>
     </w:p>
     <w:p>
@@ -6355,23 +6278,7 @@
                           <w:sz w:val="24"/>
                           <w:szCs w:val="24"/>
                         </w:rPr>
-                        <m:t>price</m:t>
-                      </m:r>
-                      <m:r>
-                        <w:rPr>
-                          <w:rFonts w:ascii="Cambria Math" w:eastAsia="Times New Roman" w:hAnsi="Cambria Math" w:cs="Times New Roman"/>
-                          <w:sz w:val="24"/>
-                          <w:szCs w:val="24"/>
-                        </w:rPr>
-                        <m:t xml:space="preserve">- </m:t>
-                      </m:r>
-                      <m:r>
-                        <w:rPr>
-                          <w:rFonts w:ascii="Cambria Math" w:eastAsia="Times New Roman" w:hAnsi="Cambria Math" w:cs="Times New Roman"/>
-                          <w:sz w:val="24"/>
-                          <w:szCs w:val="24"/>
-                        </w:rPr>
-                        <m:t>final</m:t>
+                        <m:t>price- final</m:t>
                       </m:r>
                       <m:r>
                         <m:rPr>
@@ -6553,215 +6460,103 @@
                 <w:b/>
                 <w:bCs/>
               </w:rPr>
-              <w:t>S</w:t>
-            </w:r>
-            <w:r>
+              <w:t>Stock price</w:t>
+            </w:r>
+          </w:p>
+        </w:tc>
+        <w:tc>
+          <w:tcPr>
+            <w:tcW w:w="0" w:type="auto"/>
+            <w:tcBorders>
+              <w:top w:val="outset" w:sz="6" w:space="0" w:color="auto"/>
+              <w:left w:val="outset" w:sz="6" w:space="0" w:color="auto"/>
+              <w:bottom w:val="outset" w:sz="6" w:space="0" w:color="auto"/>
+              <w:right w:val="outset" w:sz="6" w:space="0" w:color="auto"/>
+            </w:tcBorders>
+            <w:vAlign w:val="center"/>
+            <w:hideMark/>
+          </w:tcPr>
+          <w:p>
+            <w:pPr>
+              <w:spacing w:after="0" w:line="240" w:lineRule="auto"/>
+              <w:jc w:val="center"/>
               <w:rPr>
                 <w:rFonts w:ascii="Times New Roman" w:eastAsia="Times New Roman" w:hAnsi="Times New Roman" w:cs="Times New Roman"/>
                 <w:b/>
                 <w:bCs/>
               </w:rPr>
-              <w:t>tock</w:t>
-            </w:r>
+            </w:pPr>
             <w:r>
               <w:rPr>
                 <w:rFonts w:ascii="Times New Roman" w:eastAsia="Times New Roman" w:hAnsi="Times New Roman" w:cs="Times New Roman"/>
                 <w:b/>
                 <w:bCs/>
               </w:rPr>
-              <w:t xml:space="preserve"> </w:t>
-            </w:r>
-            <w:r>
+              <w:t>Strike price</w:t>
+            </w:r>
+          </w:p>
+        </w:tc>
+        <w:tc>
+          <w:tcPr>
+            <w:tcW w:w="0" w:type="auto"/>
+            <w:tcBorders>
+              <w:top w:val="outset" w:sz="6" w:space="0" w:color="auto"/>
+              <w:left w:val="outset" w:sz="6" w:space="0" w:color="auto"/>
+              <w:bottom w:val="outset" w:sz="6" w:space="0" w:color="auto"/>
+              <w:right w:val="outset" w:sz="6" w:space="0" w:color="auto"/>
+            </w:tcBorders>
+            <w:vAlign w:val="center"/>
+            <w:hideMark/>
+          </w:tcPr>
+          <w:p>
+            <w:pPr>
+              <w:spacing w:after="0" w:line="240" w:lineRule="auto"/>
+              <w:jc w:val="center"/>
               <w:rPr>
                 <w:rFonts w:ascii="Times New Roman" w:eastAsia="Times New Roman" w:hAnsi="Times New Roman" w:cs="Times New Roman"/>
                 <w:b/>
                 <w:bCs/>
               </w:rPr>
-              <w:t>price</w:t>
-            </w:r>
-          </w:p>
-        </w:tc>
-        <w:tc>
-          <w:tcPr>
-            <w:tcW w:w="0" w:type="auto"/>
-            <w:tcBorders>
-              <w:top w:val="outset" w:sz="6" w:space="0" w:color="auto"/>
-              <w:left w:val="outset" w:sz="6" w:space="0" w:color="auto"/>
-              <w:bottom w:val="outset" w:sz="6" w:space="0" w:color="auto"/>
-              <w:right w:val="outset" w:sz="6" w:space="0" w:color="auto"/>
-            </w:tcBorders>
-            <w:vAlign w:val="center"/>
-            <w:hideMark/>
-          </w:tcPr>
-          <w:p>
-            <w:pPr>
-              <w:spacing w:after="0" w:line="240" w:lineRule="auto"/>
-              <w:jc w:val="center"/>
+            </w:pPr>
+            <w:r>
               <w:rPr>
                 <w:rFonts w:ascii="Times New Roman" w:eastAsia="Times New Roman" w:hAnsi="Times New Roman" w:cs="Times New Roman"/>
                 <w:b/>
                 <w:bCs/>
               </w:rPr>
-            </w:pPr>
-            <w:r>
+              <w:t>Risk free rate</w:t>
+            </w:r>
+          </w:p>
+        </w:tc>
+        <w:tc>
+          <w:tcPr>
+            <w:tcW w:w="0" w:type="auto"/>
+            <w:tcBorders>
+              <w:top w:val="outset" w:sz="6" w:space="0" w:color="auto"/>
+              <w:left w:val="outset" w:sz="6" w:space="0" w:color="auto"/>
+              <w:bottom w:val="outset" w:sz="6" w:space="0" w:color="auto"/>
+              <w:right w:val="outset" w:sz="6" w:space="0" w:color="auto"/>
+            </w:tcBorders>
+            <w:vAlign w:val="center"/>
+            <w:hideMark/>
+          </w:tcPr>
+          <w:p>
+            <w:pPr>
+              <w:spacing w:after="0" w:line="240" w:lineRule="auto"/>
+              <w:jc w:val="center"/>
               <w:rPr>
                 <w:rFonts w:ascii="Times New Roman" w:eastAsia="Times New Roman" w:hAnsi="Times New Roman" w:cs="Times New Roman"/>
                 <w:b/>
                 <w:bCs/>
               </w:rPr>
-              <w:t>S</w:t>
-            </w:r>
+            </w:pPr>
             <w:r>
               <w:rPr>
                 <w:rFonts w:ascii="Times New Roman" w:eastAsia="Times New Roman" w:hAnsi="Times New Roman" w:cs="Times New Roman"/>
                 <w:b/>
                 <w:bCs/>
               </w:rPr>
-              <w:t>trike</w:t>
-            </w:r>
-            <w:r>
-              <w:rPr>
-                <w:rFonts w:ascii="Times New Roman" w:eastAsia="Times New Roman" w:hAnsi="Times New Roman" w:cs="Times New Roman"/>
-                <w:b/>
-                <w:bCs/>
-              </w:rPr>
-              <w:t xml:space="preserve"> </w:t>
-            </w:r>
-            <w:r>
-              <w:rPr>
-                <w:rFonts w:ascii="Times New Roman" w:eastAsia="Times New Roman" w:hAnsi="Times New Roman" w:cs="Times New Roman"/>
-                <w:b/>
-                <w:bCs/>
-              </w:rPr>
-              <w:t>price</w:t>
-            </w:r>
-          </w:p>
-        </w:tc>
-        <w:tc>
-          <w:tcPr>
-            <w:tcW w:w="0" w:type="auto"/>
-            <w:tcBorders>
-              <w:top w:val="outset" w:sz="6" w:space="0" w:color="auto"/>
-              <w:left w:val="outset" w:sz="6" w:space="0" w:color="auto"/>
-              <w:bottom w:val="outset" w:sz="6" w:space="0" w:color="auto"/>
-              <w:right w:val="outset" w:sz="6" w:space="0" w:color="auto"/>
-            </w:tcBorders>
-            <w:vAlign w:val="center"/>
-            <w:hideMark/>
-          </w:tcPr>
-          <w:p>
-            <w:pPr>
-              <w:spacing w:after="0" w:line="240" w:lineRule="auto"/>
-              <w:jc w:val="center"/>
-              <w:rPr>
-                <w:rFonts w:ascii="Times New Roman" w:eastAsia="Times New Roman" w:hAnsi="Times New Roman" w:cs="Times New Roman"/>
-                <w:b/>
-                <w:bCs/>
-              </w:rPr>
-            </w:pPr>
-            <w:r>
-              <w:rPr>
-                <w:rFonts w:ascii="Times New Roman" w:eastAsia="Times New Roman" w:hAnsi="Times New Roman" w:cs="Times New Roman"/>
-                <w:b/>
-                <w:bCs/>
-              </w:rPr>
-              <w:t>R</w:t>
-            </w:r>
-            <w:r>
-              <w:rPr>
-                <w:rFonts w:ascii="Times New Roman" w:eastAsia="Times New Roman" w:hAnsi="Times New Roman" w:cs="Times New Roman"/>
-                <w:b/>
-                <w:bCs/>
-              </w:rPr>
-              <w:t>isk</w:t>
-            </w:r>
-            <w:r>
-              <w:rPr>
-                <w:rFonts w:ascii="Times New Roman" w:eastAsia="Times New Roman" w:hAnsi="Times New Roman" w:cs="Times New Roman"/>
-                <w:b/>
-                <w:bCs/>
-              </w:rPr>
-              <w:t xml:space="preserve"> </w:t>
-            </w:r>
-            <w:r>
-              <w:rPr>
-                <w:rFonts w:ascii="Times New Roman" w:eastAsia="Times New Roman" w:hAnsi="Times New Roman" w:cs="Times New Roman"/>
-                <w:b/>
-                <w:bCs/>
-              </w:rPr>
-              <w:t>free</w:t>
-            </w:r>
-            <w:r>
-              <w:rPr>
-                <w:rFonts w:ascii="Times New Roman" w:eastAsia="Times New Roman" w:hAnsi="Times New Roman" w:cs="Times New Roman"/>
-                <w:b/>
-                <w:bCs/>
-              </w:rPr>
-              <w:t xml:space="preserve"> </w:t>
-            </w:r>
-            <w:r>
-              <w:rPr>
-                <w:rFonts w:ascii="Times New Roman" w:eastAsia="Times New Roman" w:hAnsi="Times New Roman" w:cs="Times New Roman"/>
-                <w:b/>
-                <w:bCs/>
-              </w:rPr>
-              <w:t>rate</w:t>
-            </w:r>
-          </w:p>
-        </w:tc>
-        <w:tc>
-          <w:tcPr>
-            <w:tcW w:w="0" w:type="auto"/>
-            <w:tcBorders>
-              <w:top w:val="outset" w:sz="6" w:space="0" w:color="auto"/>
-              <w:left w:val="outset" w:sz="6" w:space="0" w:color="auto"/>
-              <w:bottom w:val="outset" w:sz="6" w:space="0" w:color="auto"/>
-              <w:right w:val="outset" w:sz="6" w:space="0" w:color="auto"/>
-            </w:tcBorders>
-            <w:vAlign w:val="center"/>
-            <w:hideMark/>
-          </w:tcPr>
-          <w:p>
-            <w:pPr>
-              <w:spacing w:after="0" w:line="240" w:lineRule="auto"/>
-              <w:jc w:val="center"/>
-              <w:rPr>
-                <w:rFonts w:ascii="Times New Roman" w:eastAsia="Times New Roman" w:hAnsi="Times New Roman" w:cs="Times New Roman"/>
-                <w:b/>
-                <w:bCs/>
-              </w:rPr>
-            </w:pPr>
-            <w:r>
-              <w:rPr>
-                <w:rFonts w:ascii="Times New Roman" w:eastAsia="Times New Roman" w:hAnsi="Times New Roman" w:cs="Times New Roman"/>
-                <w:b/>
-                <w:bCs/>
-              </w:rPr>
-              <w:t>T</w:t>
-            </w:r>
-            <w:r>
-              <w:rPr>
-                <w:rFonts w:ascii="Times New Roman" w:eastAsia="Times New Roman" w:hAnsi="Times New Roman" w:cs="Times New Roman"/>
-                <w:b/>
-                <w:bCs/>
-              </w:rPr>
-              <w:t>ime</w:t>
-            </w:r>
-            <w:r>
-              <w:rPr>
-                <w:rFonts w:ascii="Times New Roman" w:eastAsia="Times New Roman" w:hAnsi="Times New Roman" w:cs="Times New Roman"/>
-                <w:b/>
-                <w:bCs/>
-              </w:rPr>
-              <w:t xml:space="preserve"> </w:t>
-            </w:r>
-            <w:r>
-              <w:rPr>
-                <w:rFonts w:ascii="Times New Roman" w:eastAsia="Times New Roman" w:hAnsi="Times New Roman" w:cs="Times New Roman"/>
-                <w:b/>
-                <w:bCs/>
-              </w:rPr>
-              <w:t>period</w:t>
+              <w:t>Time period</w:t>
             </w:r>
           </w:p>
         </w:tc>
@@ -15064,6 +14859,46 @@
           <w:szCs w:val="24"/>
         </w:rPr>
       </w:pPr>
+      <w:r>
+        <w:rPr>
+          <w:rFonts w:ascii="Times New Roman" w:eastAsia="Times New Roman" w:hAnsi="Times New Roman" w:cs="Times New Roman"/>
+          <w:sz w:val="24"/>
+          <w:szCs w:val="24"/>
+        </w:rPr>
+        <w:t xml:space="preserve">The option prices </w:t>
+      </w:r>
+      <w:r>
+        <w:rPr>
+          <w:rFonts w:ascii="Times New Roman" w:eastAsia="Times New Roman" w:hAnsi="Times New Roman" w:cs="Times New Roman"/>
+          <w:sz w:val="24"/>
+          <w:szCs w:val="24"/>
+        </w:rPr>
+        <w:t>calculated</w:t>
+      </w:r>
+      <w:r>
+        <w:rPr>
+          <w:rFonts w:ascii="Times New Roman" w:eastAsia="Times New Roman" w:hAnsi="Times New Roman" w:cs="Times New Roman"/>
+          <w:sz w:val="24"/>
+          <w:szCs w:val="24"/>
+        </w:rPr>
+        <w:t xml:space="preserve"> using two different methods are very close. This proves that the Black-Scholes formula gives a fair price of the options. One advantage of Monte Carlo simulation over the Black-Scholes model is that Monte Carlo simulation can handle any kind of distributions of the returns while the B-S model is limited to the normal distribution. The Monte Carlo simulations can also provide a clear view of the price movements while most of the other methods focus only on the </w:t>
+      </w:r>
+      <w:r>
+        <w:rPr>
+          <w:rFonts w:ascii="Times New Roman" w:eastAsia="Times New Roman" w:hAnsi="Times New Roman" w:cs="Times New Roman"/>
+          <w:sz w:val="24"/>
+          <w:szCs w:val="24"/>
+        </w:rPr>
+        <w:t>results</w:t>
+      </w:r>
+      <w:r>
+        <w:rPr>
+          <w:rFonts w:ascii="Times New Roman" w:eastAsia="Times New Roman" w:hAnsi="Times New Roman" w:cs="Times New Roman"/>
+          <w:sz w:val="24"/>
+          <w:szCs w:val="24"/>
+        </w:rPr>
+        <w:t>.</w:t>
+      </w:r>
     </w:p>
     <w:sectPr>
       <w:pgSz w:w="12240" w:h="15840"/>

</xml_diff>